<commit_message>
Ajout doc Nexus configuration + MAJ doc jenkins début de configuration + MAJ du readme
</commit_message>
<xml_diff>
--- a/Documentation/srvicjenkins/doc_jenkins.docx
+++ b/Documentation/srvicjenkins/doc_jenkins.docx
@@ -13,6 +13,7 @@
       <w:r>
         <w:rPr>
           <w:b/>
+          <w:sz w:val="40"/>
           <w:u w:val="single"/>
         </w:rPr>
         <w:t xml:space="preserve">Configuration du </w:t>
@@ -21,6 +22,7 @@
       <w:r>
         <w:rPr>
           <w:b/>
+          <w:sz w:val="40"/>
           <w:u w:val="single"/>
         </w:rPr>
         <w:t>jenkins</w:t>
@@ -29,6 +31,7 @@
       <w:r>
         <w:rPr>
           <w:b/>
+          <w:sz w:val="40"/>
           <w:u w:val="single"/>
         </w:rPr>
         <w:t xml:space="preserve"> en mode job</w:t>
@@ -733,7 +736,6 @@
           <w:b/>
           <w:u w:val="single"/>
         </w:rPr>
-        <w:lastRenderedPageBreak/>
         <w:t>Prérequis</w:t>
       </w:r>
       <w:bookmarkEnd w:id="0"/>
@@ -886,37 +888,466 @@
           <w:u w:val="single"/>
         </w:rPr>
       </w:pPr>
-    </w:p>
-    <w:p>
-      <w:r>
-        <w:t xml:space="preserve">Le mot passe doit </w:t>
-      </w:r>
-      <w:r>
-        <w:t>avoir été saisie à la page suivante :</w:t>
-      </w:r>
-    </w:p>
-    <w:p/>
-    <w:p>
-      <w:r>
-        <w:t xml:space="preserve">Choisir </w:t>
+      <w:r>
+        <w:rPr>
+          <w:b/>
+          <w:u w:val="single"/>
+        </w:rPr>
+        <w:drawing>
+          <wp:inline distT="0" distB="0" distL="0" distR="0" wp14:anchorId="253004D5" wp14:editId="3F2D02D0">
+            <wp:extent cx="4982270" cy="1609950"/>
+            <wp:effectExtent l="0" t="0" r="0" b="0"/>
+            <wp:docPr id="45" name="Image 45"/>
+            <wp:cNvGraphicFramePr>
+              <a:graphicFrameLocks xmlns:a="http://schemas.openxmlformats.org/drawingml/2006/main" noChangeAspect="1"/>
+            </wp:cNvGraphicFramePr>
+            <a:graphic xmlns:a="http://schemas.openxmlformats.org/drawingml/2006/main">
+              <a:graphicData uri="http://schemas.openxmlformats.org/drawingml/2006/picture">
+                <pic:pic xmlns:pic="http://schemas.openxmlformats.org/drawingml/2006/picture">
+                  <pic:nvPicPr>
+                    <pic:cNvPr id="1" name=""/>
+                    <pic:cNvPicPr/>
+                  </pic:nvPicPr>
+                  <pic:blipFill>
+                    <a:blip r:embed="rId6"/>
+                    <a:stretch>
+                      <a:fillRect/>
+                    </a:stretch>
+                  </pic:blipFill>
+                  <pic:spPr>
+                    <a:xfrm>
+                      <a:off x="0" y="0"/>
+                      <a:ext cx="4982270" cy="1609950"/>
+                    </a:xfrm>
+                    <a:prstGeom prst="rect">
+                      <a:avLst/>
+                    </a:prstGeom>
+                  </pic:spPr>
+                </pic:pic>
+              </a:graphicData>
+            </a:graphic>
+          </wp:inline>
+        </w:drawing>
+      </w:r>
+    </w:p>
+    <w:p>
+      <w:r>
+        <w:t xml:space="preserve">Recopier le mot de passe de la fin de l’installation du serveur </w:t>
       </w:r>
       <w:proofErr w:type="spellStart"/>
       <w:r>
+        <w:t>jenkins</w:t>
+      </w:r>
+      <w:proofErr w:type="spellEnd"/>
+      <w:r>
+        <w:t xml:space="preserve"> dans le git </w:t>
+      </w:r>
+      <w:proofErr w:type="spellStart"/>
+      <w:r>
+        <w:t>bash</w:t>
+      </w:r>
+      <w:proofErr w:type="spellEnd"/>
+      <w:r>
+        <w:t xml:space="preserve"> puis cliquez sur </w:t>
+      </w:r>
+      <w:r>
+        <w:drawing>
+          <wp:inline distT="0" distB="0" distL="0" distR="0" wp14:anchorId="7048F1A9" wp14:editId="76BD0B8E">
+            <wp:extent cx="566631" cy="329186"/>
+            <wp:effectExtent l="0" t="0" r="5080" b="0"/>
+            <wp:docPr id="47" name="Image 47"/>
+            <wp:cNvGraphicFramePr>
+              <a:graphicFrameLocks xmlns:a="http://schemas.openxmlformats.org/drawingml/2006/main" noChangeAspect="1"/>
+            </wp:cNvGraphicFramePr>
+            <a:graphic xmlns:a="http://schemas.openxmlformats.org/drawingml/2006/main">
+              <a:graphicData uri="http://schemas.openxmlformats.org/drawingml/2006/picture">
+                <pic:pic xmlns:pic="http://schemas.openxmlformats.org/drawingml/2006/picture">
+                  <pic:nvPicPr>
+                    <pic:cNvPr id="1" name=""/>
+                    <pic:cNvPicPr/>
+                  </pic:nvPicPr>
+                  <pic:blipFill>
+                    <a:blip r:embed="rId7"/>
+                    <a:stretch>
+                      <a:fillRect/>
+                    </a:stretch>
+                  </pic:blipFill>
+                  <pic:spPr>
+                    <a:xfrm>
+                      <a:off x="0" y="0"/>
+                      <a:ext cx="579375" cy="336590"/>
+                    </a:xfrm>
+                    <a:prstGeom prst="rect">
+                      <a:avLst/>
+                    </a:prstGeom>
+                  </pic:spPr>
+                </pic:pic>
+              </a:graphicData>
+            </a:graphic>
+          </wp:inline>
+        </w:drawing>
+      </w:r>
+    </w:p>
+    <w:p>
+      <w:r>
+        <w:rPr>
+          <w:noProof/>
+          <w:lang w:eastAsia="fr-FR"/>
+        </w:rPr>
+        <w:drawing>
+          <wp:inline distT="0" distB="0" distL="0" distR="0">
+            <wp:extent cx="5757545" cy="2526665"/>
+            <wp:effectExtent l="0" t="0" r="0" b="6985"/>
+            <wp:docPr id="46" name="Image 46"/>
+            <wp:cNvGraphicFramePr>
+              <a:graphicFrameLocks xmlns:a="http://schemas.openxmlformats.org/drawingml/2006/main" noChangeAspect="1"/>
+            </wp:cNvGraphicFramePr>
+            <a:graphic xmlns:a="http://schemas.openxmlformats.org/drawingml/2006/main">
+              <a:graphicData uri="http://schemas.openxmlformats.org/drawingml/2006/picture">
+                <pic:pic xmlns:pic="http://schemas.openxmlformats.org/drawingml/2006/picture">
+                  <pic:nvPicPr>
+                    <pic:cNvPr id="0" name="Picture 19"/>
+                    <pic:cNvPicPr>
+                      <a:picLocks noChangeAspect="1" noChangeArrowheads="1"/>
+                    </pic:cNvPicPr>
+                  </pic:nvPicPr>
+                  <pic:blipFill>
+                    <a:blip r:embed="rId8" cstate="print">
+                      <a:extLst>
+                        <a:ext uri="{28A0092B-C50C-407E-A947-70E740481C1C}">
+                          <a14:useLocalDpi xmlns:a14="http://schemas.microsoft.com/office/drawing/2010/main" val="0"/>
+                        </a:ext>
+                      </a:extLst>
+                    </a:blip>
+                    <a:srcRect/>
+                    <a:stretch>
+                      <a:fillRect/>
+                    </a:stretch>
+                  </pic:blipFill>
+                  <pic:spPr bwMode="auto">
+                    <a:xfrm>
+                      <a:off x="0" y="0"/>
+                      <a:ext cx="5757545" cy="2526665"/>
+                    </a:xfrm>
+                    <a:prstGeom prst="rect">
+                      <a:avLst/>
+                    </a:prstGeom>
+                    <a:noFill/>
+                    <a:ln>
+                      <a:noFill/>
+                    </a:ln>
+                  </pic:spPr>
+                </pic:pic>
+              </a:graphicData>
+            </a:graphic>
+          </wp:inline>
+        </w:drawing>
+      </w:r>
+    </w:p>
+    <w:p/>
+    <w:p/>
+    <w:p/>
+    <w:p/>
+    <w:p>
+      <w:r>
+        <w:lastRenderedPageBreak/>
+        <w:t>C</w:t>
+      </w:r>
+      <w:r>
+        <w:t xml:space="preserve">liquez sur </w:t>
+      </w:r>
+      <w:r>
         <w:t>install</w:t>
       </w:r>
+      <w:r>
+        <w:t>er les plugins suggérés</w:t>
+      </w:r>
+      <w:r>
+        <w:t xml:space="preserve"> ci-dessous :</w:t>
+      </w:r>
+    </w:p>
+    <w:p>
+      <w:r>
+        <w:drawing>
+          <wp:inline distT="0" distB="0" distL="0" distR="0" wp14:anchorId="5BBC8D69" wp14:editId="20329298">
+            <wp:extent cx="3288420" cy="3996267"/>
+            <wp:effectExtent l="0" t="0" r="7620" b="4445"/>
+            <wp:docPr id="48" name="Image 48"/>
+            <wp:cNvGraphicFramePr>
+              <a:graphicFrameLocks xmlns:a="http://schemas.openxmlformats.org/drawingml/2006/main" noChangeAspect="1"/>
+            </wp:cNvGraphicFramePr>
+            <a:graphic xmlns:a="http://schemas.openxmlformats.org/drawingml/2006/main">
+              <a:graphicData uri="http://schemas.openxmlformats.org/drawingml/2006/picture">
+                <pic:pic xmlns:pic="http://schemas.openxmlformats.org/drawingml/2006/picture">
+                  <pic:nvPicPr>
+                    <pic:cNvPr id="1" name=""/>
+                    <pic:cNvPicPr/>
+                  </pic:nvPicPr>
+                  <pic:blipFill>
+                    <a:blip r:embed="rId9"/>
+                    <a:stretch>
+                      <a:fillRect/>
+                    </a:stretch>
+                  </pic:blipFill>
+                  <pic:spPr>
+                    <a:xfrm>
+                      <a:off x="0" y="0"/>
+                      <a:ext cx="3296897" cy="4006569"/>
+                    </a:xfrm>
+                    <a:prstGeom prst="rect">
+                      <a:avLst/>
+                    </a:prstGeom>
+                  </pic:spPr>
+                </pic:pic>
+              </a:graphicData>
+            </a:graphic>
+          </wp:inline>
+        </w:drawing>
+      </w:r>
+    </w:p>
+    <w:p>
+      <w:r>
+        <w:t>Attendre la fin de l’installation :</w:t>
+      </w:r>
+    </w:p>
+    <w:p>
+      <w:r>
+        <w:drawing>
+          <wp:inline distT="0" distB="0" distL="0" distR="0" wp14:anchorId="2FC10ED7" wp14:editId="5E5C2696">
+            <wp:extent cx="2919307" cy="2575632"/>
+            <wp:effectExtent l="0" t="0" r="0" b="0"/>
+            <wp:docPr id="49" name="Image 49"/>
+            <wp:cNvGraphicFramePr>
+              <a:graphicFrameLocks xmlns:a="http://schemas.openxmlformats.org/drawingml/2006/main" noChangeAspect="1"/>
+            </wp:cNvGraphicFramePr>
+            <a:graphic xmlns:a="http://schemas.openxmlformats.org/drawingml/2006/main">
+              <a:graphicData uri="http://schemas.openxmlformats.org/drawingml/2006/picture">
+                <pic:pic xmlns:pic="http://schemas.openxmlformats.org/drawingml/2006/picture">
+                  <pic:nvPicPr>
+                    <pic:cNvPr id="1" name=""/>
+                    <pic:cNvPicPr/>
+                  </pic:nvPicPr>
+                  <pic:blipFill>
+                    <a:blip r:embed="rId10"/>
+                    <a:stretch>
+                      <a:fillRect/>
+                    </a:stretch>
+                  </pic:blipFill>
+                  <pic:spPr>
+                    <a:xfrm>
+                      <a:off x="0" y="0"/>
+                      <a:ext cx="2922896" cy="2578799"/>
+                    </a:xfrm>
+                    <a:prstGeom prst="rect">
+                      <a:avLst/>
+                    </a:prstGeom>
+                  </pic:spPr>
+                </pic:pic>
+              </a:graphicData>
+            </a:graphic>
+          </wp:inline>
+        </w:drawing>
+      </w:r>
+    </w:p>
+    <w:p/>
+    <w:p>
+      <w:r>
+        <w:t xml:space="preserve">Saisir le </w:t>
+      </w:r>
+      <w:r>
+        <w:rPr>
+          <w:b/>
+        </w:rPr>
+        <w:t>mot de passe</w:t>
+      </w:r>
+      <w:r>
+        <w:t xml:space="preserve"> « </w:t>
+      </w:r>
+      <w:proofErr w:type="spellStart"/>
+      <w:r>
+        <w:t>password</w:t>
+      </w:r>
       <w:proofErr w:type="spellEnd"/>
       <w:r>
+        <w:t xml:space="preserve"> » et </w:t>
+      </w:r>
+      <w:r>
+        <w:rPr>
+          <w:b/>
+          <w:color w:val="FF0000"/>
+        </w:rPr>
+        <w:t>un email</w:t>
+      </w:r>
+      <w:r>
+        <w:rPr>
+          <w:color w:val="FF0000"/>
+        </w:rPr>
         <w:t xml:space="preserve"> </w:t>
       </w:r>
+      <w:r>
+        <w:t xml:space="preserve">pour le compte admin afin de facilité. Puis cliquez sur </w:t>
+      </w:r>
+      <w:r>
+        <w:rPr>
+          <w:b/>
+        </w:rPr>
+        <w:t>sauvez et continuer</w:t>
+      </w:r>
+    </w:p>
+    <w:p>
+      <w:r>
+        <w:lastRenderedPageBreak/>
+        <w:drawing>
+          <wp:inline distT="0" distB="0" distL="0" distR="0" wp14:anchorId="67FED833" wp14:editId="517C2F6F">
+            <wp:extent cx="4047981" cy="2485814"/>
+            <wp:effectExtent l="0" t="0" r="0" b="0"/>
+            <wp:docPr id="50" name="Image 50"/>
+            <wp:cNvGraphicFramePr>
+              <a:graphicFrameLocks xmlns:a="http://schemas.openxmlformats.org/drawingml/2006/main" noChangeAspect="1"/>
+            </wp:cNvGraphicFramePr>
+            <a:graphic xmlns:a="http://schemas.openxmlformats.org/drawingml/2006/main">
+              <a:graphicData uri="http://schemas.openxmlformats.org/drawingml/2006/picture">
+                <pic:pic xmlns:pic="http://schemas.openxmlformats.org/drawingml/2006/picture">
+                  <pic:nvPicPr>
+                    <pic:cNvPr id="1" name=""/>
+                    <pic:cNvPicPr/>
+                  </pic:nvPicPr>
+                  <pic:blipFill>
+                    <a:blip r:embed="rId11"/>
+                    <a:stretch>
+                      <a:fillRect/>
+                    </a:stretch>
+                  </pic:blipFill>
+                  <pic:spPr>
+                    <a:xfrm>
+                      <a:off x="0" y="0"/>
+                      <a:ext cx="4064104" cy="2495715"/>
+                    </a:xfrm>
+                    <a:prstGeom prst="rect">
+                      <a:avLst/>
+                    </a:prstGeom>
+                  </pic:spPr>
+                </pic:pic>
+              </a:graphicData>
+            </a:graphic>
+          </wp:inline>
+        </w:drawing>
+      </w:r>
+    </w:p>
+    <w:p/>
+    <w:p>
+      <w:r>
+        <w:t xml:space="preserve">Cliquez sur </w:t>
+      </w:r>
+      <w:r>
+        <w:rPr>
+          <w:b/>
+        </w:rPr>
+        <w:t>sauvez et continuer</w:t>
+      </w:r>
+    </w:p>
+    <w:p>
+      <w:r>
+        <w:drawing>
+          <wp:inline distT="0" distB="0" distL="0" distR="0" wp14:anchorId="18886F79" wp14:editId="693F9894">
+            <wp:extent cx="4754880" cy="2506375"/>
+            <wp:effectExtent l="0" t="0" r="7620" b="8255"/>
+            <wp:docPr id="51" name="Image 51"/>
+            <wp:cNvGraphicFramePr>
+              <a:graphicFrameLocks xmlns:a="http://schemas.openxmlformats.org/drawingml/2006/main" noChangeAspect="1"/>
+            </wp:cNvGraphicFramePr>
+            <a:graphic xmlns:a="http://schemas.openxmlformats.org/drawingml/2006/main">
+              <a:graphicData uri="http://schemas.openxmlformats.org/drawingml/2006/picture">
+                <pic:pic xmlns:pic="http://schemas.openxmlformats.org/drawingml/2006/picture">
+                  <pic:nvPicPr>
+                    <pic:cNvPr id="1" name=""/>
+                    <pic:cNvPicPr/>
+                  </pic:nvPicPr>
+                  <pic:blipFill>
+                    <a:blip r:embed="rId12"/>
+                    <a:stretch>
+                      <a:fillRect/>
+                    </a:stretch>
+                  </pic:blipFill>
+                  <pic:spPr>
+                    <a:xfrm>
+                      <a:off x="0" y="0"/>
+                      <a:ext cx="4762854" cy="2510578"/>
+                    </a:xfrm>
+                    <a:prstGeom prst="rect">
+                      <a:avLst/>
+                    </a:prstGeom>
+                  </pic:spPr>
+                </pic:pic>
+              </a:graphicData>
+            </a:graphic>
+          </wp:inline>
+        </w:drawing>
+      </w:r>
+    </w:p>
+    <w:p>
+      <w:r>
+        <w:t xml:space="preserve">Cliquez sur </w:t>
+      </w:r>
+      <w:r>
+        <w:rPr>
+          <w:b/>
+        </w:rPr>
+        <w:t xml:space="preserve">commencer à utiliser </w:t>
+      </w:r>
       <w:proofErr w:type="spellStart"/>
       <w:r>
+        <w:rPr>
+          <w:b/>
+        </w:rPr>
         <w:t>jenkins</w:t>
       </w:r>
       <w:proofErr w:type="spellEnd"/>
       <w:r>
-        <w:t xml:space="preserve"> ci-dessous :</w:t>
-      </w:r>
-    </w:p>
+        <w:t> :</w:t>
+      </w:r>
+    </w:p>
+    <w:p>
+      <w:r>
+        <w:drawing>
+          <wp:inline distT="0" distB="0" distL="0" distR="0" wp14:anchorId="3B8587F8" wp14:editId="727DB66D">
+            <wp:extent cx="2552427" cy="1700107"/>
+            <wp:effectExtent l="0" t="0" r="635" b="0"/>
+            <wp:docPr id="52" name="Image 52"/>
+            <wp:cNvGraphicFramePr>
+              <a:graphicFrameLocks xmlns:a="http://schemas.openxmlformats.org/drawingml/2006/main" noChangeAspect="1"/>
+            </wp:cNvGraphicFramePr>
+            <a:graphic xmlns:a="http://schemas.openxmlformats.org/drawingml/2006/main">
+              <a:graphicData uri="http://schemas.openxmlformats.org/drawingml/2006/picture">
+                <pic:pic xmlns:pic="http://schemas.openxmlformats.org/drawingml/2006/picture">
+                  <pic:nvPicPr>
+                    <pic:cNvPr id="1" name=""/>
+                    <pic:cNvPicPr/>
+                  </pic:nvPicPr>
+                  <pic:blipFill>
+                    <a:blip r:embed="rId13"/>
+                    <a:stretch>
+                      <a:fillRect/>
+                    </a:stretch>
+                  </pic:blipFill>
+                  <pic:spPr>
+                    <a:xfrm>
+                      <a:off x="0" y="0"/>
+                      <a:ext cx="2561428" cy="1706103"/>
+                    </a:xfrm>
+                    <a:prstGeom prst="rect">
+                      <a:avLst/>
+                    </a:prstGeom>
+                  </pic:spPr>
+                </pic:pic>
+              </a:graphicData>
+            </a:graphic>
+          </wp:inline>
+        </w:drawing>
+      </w:r>
+    </w:p>
+    <w:p/>
+    <w:p/>
     <w:p/>
     <w:p>
       <w:pPr>
@@ -937,10 +1368,9 @@
           <w:b/>
           <w:u w:val="single"/>
         </w:rPr>
+        <w:lastRenderedPageBreak/>
         <w:t>Pré configuration</w:t>
       </w:r>
-      <w:bookmarkStart w:id="3" w:name="_GoBack"/>
-      <w:bookmarkEnd w:id="3"/>
       <w:r>
         <w:rPr>
           <w:b/>
@@ -1026,7 +1456,7 @@
                     </pic:cNvPicPr>
                   </pic:nvPicPr>
                   <pic:blipFill>
-                    <a:blip r:embed="rId6" cstate="print">
+                    <a:blip r:embed="rId14" cstate="print">
                       <a:extLst>
                         <a:ext uri="{28A0092B-C50C-407E-A947-70E740481C1C}">
                           <a14:useLocalDpi xmlns:a14="http://schemas.microsoft.com/office/drawing/2010/main" val="0"/>
@@ -1104,7 +1534,6 @@
           <w:noProof/>
           <w:lang w:eastAsia="fr-FR"/>
         </w:rPr>
-        <w:lastRenderedPageBreak/>
         <w:drawing>
           <wp:inline distT="0" distB="0" distL="0" distR="0" wp14:anchorId="64D5A0A2" wp14:editId="72805BD0">
             <wp:extent cx="5758180" cy="2399030"/>
@@ -1123,7 +1552,7 @@
                     </pic:cNvPicPr>
                   </pic:nvPicPr>
                   <pic:blipFill>
-                    <a:blip r:embed="rId7" cstate="print">
+                    <a:blip r:embed="rId15" cstate="print">
                       <a:extLst>
                         <a:ext uri="{28A0092B-C50C-407E-A947-70E740481C1C}">
                           <a14:useLocalDpi xmlns:a14="http://schemas.microsoft.com/office/drawing/2010/main" val="0"/>
@@ -1209,7 +1638,7 @@
                     <pic:cNvPicPr/>
                   </pic:nvPicPr>
                   <pic:blipFill>
-                    <a:blip r:embed="rId8"/>
+                    <a:blip r:embed="rId16"/>
                     <a:stretch>
                       <a:fillRect/>
                     </a:stretch>
@@ -1249,7 +1678,7 @@
           <w:u w:val="single"/>
         </w:rPr>
       </w:pPr>
-      <w:bookmarkStart w:id="4" w:name="_Toc71705344"/>
+      <w:bookmarkStart w:id="3" w:name="_Toc71705344"/>
       <w:r>
         <w:rPr>
           <w:b/>
@@ -1257,7 +1686,7 @@
         </w:rPr>
         <w:t>Configuration d’un job</w:t>
       </w:r>
-      <w:bookmarkEnd w:id="4"/>
+      <w:bookmarkEnd w:id="3"/>
     </w:p>
     <w:p/>
     <w:p/>
@@ -1289,7 +1718,6 @@
           <w:noProof/>
           <w:lang w:eastAsia="fr-FR"/>
         </w:rPr>
-        <w:lastRenderedPageBreak/>
         <w:drawing>
           <wp:inline distT="0" distB="0" distL="0" distR="0" wp14:anchorId="0D053076" wp14:editId="1B20E1C8">
             <wp:extent cx="5753735" cy="2399030"/>
@@ -1308,7 +1736,7 @@
                     </pic:cNvPicPr>
                   </pic:nvPicPr>
                   <pic:blipFill>
-                    <a:blip r:embed="rId9" cstate="print">
+                    <a:blip r:embed="rId17" cstate="print">
                       <a:extLst>
                         <a:ext uri="{28A0092B-C50C-407E-A947-70E740481C1C}">
                           <a14:useLocalDpi xmlns:a14="http://schemas.microsoft.com/office/drawing/2010/main" val="0"/>
@@ -1404,7 +1832,7 @@
                     </pic:cNvPicPr>
                   </pic:nvPicPr>
                   <pic:blipFill>
-                    <a:blip r:embed="rId10" cstate="print">
+                    <a:blip r:embed="rId18" cstate="print">
                       <a:extLst>
                         <a:ext uri="{28A0092B-C50C-407E-A947-70E740481C1C}">
                           <a14:useLocalDpi xmlns:a14="http://schemas.microsoft.com/office/drawing/2010/main" val="0"/>
@@ -1438,6 +1866,7 @@
     </w:p>
     <w:p>
       <w:r>
+        <w:lastRenderedPageBreak/>
         <w:t xml:space="preserve">Puis </w:t>
       </w:r>
       <w:r>
@@ -1461,7 +1890,7 @@
                     <pic:cNvPicPr/>
                   </pic:nvPicPr>
                   <pic:blipFill>
-                    <a:blip r:embed="rId11"/>
+                    <a:blip r:embed="rId19"/>
                     <a:stretch>
                       <a:fillRect/>
                     </a:stretch>
@@ -1527,11 +1956,9 @@
       <w:r>
         <w:t xml:space="preserve">3 – saisir */master pour prendre </w:t>
       </w:r>
-      <w:proofErr w:type="gramStart"/>
-      <w:r>
-        <w:t>le repos principale</w:t>
-      </w:r>
-      <w:proofErr w:type="gramEnd"/>
+      <w:r>
+        <w:t>le repo principal</w:t>
+      </w:r>
       <w:r>
         <w:t xml:space="preserve"> </w:t>
       </w:r>
@@ -1558,107 +1985,134 @@
     </w:p>
     <w:p>
       <w:r>
-        <w:lastRenderedPageBreak/>
         <w:t xml:space="preserve">6 – sélectionner </w:t>
       </w:r>
+      <w:r>
+        <w:t>exécuter</w:t>
+      </w:r>
+      <w:r>
+        <w:t xml:space="preserve"> un script </w:t>
+      </w:r>
       <w:proofErr w:type="spellStart"/>
       <w:r>
-        <w:t>executer</w:t>
+        <w:t>shell</w:t>
       </w:r>
       <w:proofErr w:type="spellEnd"/>
       <w:r>
-        <w:t xml:space="preserve"> un script </w:t>
+        <w:t xml:space="preserve"> </w:t>
+      </w:r>
+    </w:p>
+    <w:p>
+      <w:r>
+        <w:t xml:space="preserve">7 – </w:t>
+      </w:r>
+      <w:r>
+        <w:t>saisir la commande de copie du fichier de version</w:t>
+      </w:r>
+      <w:r>
+        <w:t xml:space="preserve"> pour l’auto</w:t>
+      </w:r>
+      <w:r>
+        <w:t xml:space="preserve"> </w:t>
+      </w:r>
+      <w:r>
+        <w:t>incrémentation</w:t>
+      </w:r>
+    </w:p>
+    <w:p>
+      <w:r>
+        <w:t xml:space="preserve">8 – ajouter une nouvelle étape </w:t>
       </w:r>
       <w:proofErr w:type="spellStart"/>
       <w:r>
-        <w:t>shell</w:t>
+        <w:t>build</w:t>
       </w:r>
       <w:proofErr w:type="spellEnd"/>
+    </w:p>
+    <w:p>
+      <w:r>
+        <w:t xml:space="preserve">9 - </w:t>
+      </w:r>
+      <w:r>
+        <w:t xml:space="preserve">sélectionner </w:t>
+      </w:r>
+      <w:proofErr w:type="spellStart"/>
+      <w:r>
+        <w:t>invoke</w:t>
+      </w:r>
+      <w:proofErr w:type="spellEnd"/>
       <w:r>
         <w:t xml:space="preserve"> </w:t>
       </w:r>
-    </w:p>
-    <w:p>
-      <w:r>
-        <w:t xml:space="preserve">7 – </w:t>
-      </w:r>
-      <w:r>
-        <w:t>saisir la commande de copie du fichier de version</w:t>
-      </w:r>
-    </w:p>
-    <w:p>
-      <w:r>
-        <w:t xml:space="preserve">8 – ajouter une nouvelle étape </w:t>
-      </w:r>
       <w:proofErr w:type="spellStart"/>
       <w:r>
-        <w:t>build</w:t>
+        <w:t>gradle</w:t>
       </w:r>
       <w:proofErr w:type="spellEnd"/>
-    </w:p>
-    <w:p>
-      <w:r>
-        <w:t xml:space="preserve">9 - </w:t>
-      </w:r>
-      <w:r>
-        <w:t xml:space="preserve">sélectionner </w:t>
+      <w:r>
+        <w:t xml:space="preserve"> script</w:t>
+      </w:r>
+    </w:p>
+    <w:p>
+      <w:r>
+        <w:t xml:space="preserve">10 - sélectionner </w:t>
+      </w:r>
+      <w:r>
+        <w:t xml:space="preserve">le modèle créer dans la section 3 préparation du </w:t>
       </w:r>
       <w:proofErr w:type="spellStart"/>
       <w:r>
-        <w:t>invoke</w:t>
+        <w:t>gradle</w:t>
       </w:r>
       <w:proofErr w:type="spellEnd"/>
+    </w:p>
+    <w:p>
+      <w:r>
+        <w:t>11</w:t>
+      </w:r>
+      <w:r>
+        <w:t xml:space="preserve"> – </w:t>
+      </w:r>
+      <w:r>
+        <w:t xml:space="preserve">saisir la </w:t>
+      </w:r>
+      <w:proofErr w:type="spellStart"/>
+      <w:r>
+        <w:t>task</w:t>
+      </w:r>
+      <w:proofErr w:type="spellEnd"/>
       <w:r>
         <w:t xml:space="preserve"> </w:t>
       </w:r>
       <w:proofErr w:type="spellStart"/>
       <w:r>
-        <w:t>gradle</w:t>
+        <w:t>w</w:t>
+      </w:r>
+      <w:r>
+        <w:t>rite</w:t>
       </w:r>
       <w:proofErr w:type="spellEnd"/>
       <w:r>
-        <w:t xml:space="preserve"> script</w:t>
-      </w:r>
-    </w:p>
-    <w:p>
-      <w:r>
-        <w:t xml:space="preserve">10 - sélectionner </w:t>
-      </w:r>
-      <w:r>
-        <w:t xml:space="preserve">le modèle créer dans la section 3 préparation du </w:t>
+        <w:t xml:space="preserve"> (sinon saisir la </w:t>
       </w:r>
       <w:proofErr w:type="spellStart"/>
       <w:r>
-        <w:t>gradle</w:t>
+        <w:t>task</w:t>
       </w:r>
       <w:proofErr w:type="spellEnd"/>
-    </w:p>
-    <w:p>
-      <w:r>
-        <w:t>11</w:t>
-      </w:r>
-      <w:r>
-        <w:t xml:space="preserve"> – </w:t>
-      </w:r>
-      <w:r>
-        <w:t xml:space="preserve">saisir la </w:t>
+      <w:r>
+        <w:t xml:space="preserve"> </w:t>
       </w:r>
       <w:proofErr w:type="spellStart"/>
       <w:r>
-        <w:t>task</w:t>
+        <w:t>upapi</w:t>
       </w:r>
       <w:proofErr w:type="spellEnd"/>
       <w:r>
-        <w:t xml:space="preserve"> </w:t>
-      </w:r>
-      <w:proofErr w:type="spellStart"/>
-      <w:r>
-        <w:t>w</w:t>
-      </w:r>
-      <w:r>
-        <w:t>rite</w:t>
-      </w:r>
-      <w:proofErr w:type="spellEnd"/>
+        <w:t xml:space="preserve"> suivant script api python dispo)</w:t>
+      </w:r>
+      <w:bookmarkStart w:id="4" w:name="_GoBack"/>
+      <w:bookmarkEnd w:id="4"/>
     </w:p>
     <w:p/>
     <w:p>
@@ -1702,14 +2156,12 @@
         </w:rPr>
         <w:t xml:space="preserve"> doit être </w:t>
       </w:r>
-      <w:proofErr w:type="spellStart"/>
       <w:r>
         <w:rPr>
           <w:i/>
         </w:rPr>
-        <w:t>a</w:t>
-      </w:r>
-      <w:proofErr w:type="spellEnd"/>
+        <w:t>à</w:t>
+      </w:r>
       <w:r>
         <w:rPr>
           <w:i/>
@@ -1755,7 +2207,7 @@
                     </pic:cNvPicPr>
                   </pic:nvPicPr>
                   <pic:blipFill>
-                    <a:blip r:embed="rId12" cstate="print">
+                    <a:blip r:embed="rId20" cstate="print">
                       <a:extLst>
                         <a:ext uri="{28A0092B-C50C-407E-A947-70E740481C1C}">
                           <a14:useLocalDpi xmlns:a14="http://schemas.microsoft.com/office/drawing/2010/main" val="0"/>
@@ -1811,7 +2263,7 @@
                     </pic:cNvPicPr>
                   </pic:nvPicPr>
                   <pic:blipFill>
-                    <a:blip r:embed="rId13">
+                    <a:blip r:embed="rId21">
                       <a:extLst>
                         <a:ext uri="{28A0092B-C50C-407E-A947-70E740481C1C}">
                           <a14:useLocalDpi xmlns:a14="http://schemas.microsoft.com/office/drawing/2010/main" val="0"/>
@@ -1869,7 +2321,7 @@
                     </pic:cNvPicPr>
                   </pic:nvPicPr>
                   <pic:blipFill>
-                    <a:blip r:embed="rId14">
+                    <a:blip r:embed="rId22">
                       <a:extLst>
                         <a:ext uri="{28A0092B-C50C-407E-A947-70E740481C1C}">
                           <a14:useLocalDpi xmlns:a14="http://schemas.microsoft.com/office/drawing/2010/main" val="0"/>
@@ -1925,7 +2377,7 @@
                     </pic:cNvPicPr>
                   </pic:nvPicPr>
                   <pic:blipFill>
-                    <a:blip r:embed="rId15">
+                    <a:blip r:embed="rId23">
                       <a:extLst>
                         <a:ext uri="{28A0092B-C50C-407E-A947-70E740481C1C}">
                           <a14:useLocalDpi xmlns:a14="http://schemas.microsoft.com/office/drawing/2010/main" val="0"/>
@@ -1981,7 +2433,7 @@
                     </pic:cNvPicPr>
                   </pic:nvPicPr>
                   <pic:blipFill>
-                    <a:blip r:embed="rId16">
+                    <a:blip r:embed="rId24">
                       <a:extLst>
                         <a:ext uri="{28A0092B-C50C-407E-A947-70E740481C1C}">
                           <a14:useLocalDpi xmlns:a14="http://schemas.microsoft.com/office/drawing/2010/main" val="0"/>
@@ -2060,7 +2512,7 @@
                     <pic:cNvPicPr/>
                   </pic:nvPicPr>
                   <pic:blipFill>
-                    <a:blip r:embed="rId17"/>
+                    <a:blip r:embed="rId25"/>
                     <a:stretch>
                       <a:fillRect/>
                     </a:stretch>
@@ -2117,7 +2569,7 @@
                     </pic:cNvPicPr>
                   </pic:nvPicPr>
                   <pic:blipFill>
-                    <a:blip r:embed="rId18">
+                    <a:blip r:embed="rId26">
                       <a:extLst>
                         <a:ext uri="{28A0092B-C50C-407E-A947-70E740481C1C}">
                           <a14:useLocalDpi xmlns:a14="http://schemas.microsoft.com/office/drawing/2010/main" val="0"/>
@@ -2238,7 +2690,7 @@
                     </pic:cNvPicPr>
                   </pic:nvPicPr>
                   <pic:blipFill>
-                    <a:blip r:embed="rId19">
+                    <a:blip r:embed="rId27">
                       <a:extLst>
                         <a:ext uri="{28A0092B-C50C-407E-A947-70E740481C1C}">
                           <a14:useLocalDpi xmlns:a14="http://schemas.microsoft.com/office/drawing/2010/main" val="0"/>
@@ -2314,7 +2766,7 @@
                     <pic:cNvPicPr/>
                   </pic:nvPicPr>
                   <pic:blipFill>
-                    <a:blip r:embed="rId20"/>
+                    <a:blip r:embed="rId28"/>
                     <a:stretch>
                       <a:fillRect/>
                     </a:stretch>
@@ -2343,7 +2795,7 @@
       <w:r>
         <w:t xml:space="preserve">ur la page web du nexus se connecté à l’url </w:t>
       </w:r>
-      <w:hyperlink r:id="rId21" w:history="1">
+      <w:hyperlink r:id="rId29" w:history="1">
         <w:r>
           <w:rPr>
             <w:rStyle w:val="Lienhypertexte"/>
@@ -2376,7 +2828,7 @@
                     <pic:cNvPicPr/>
                   </pic:nvPicPr>
                   <pic:blipFill>
-                    <a:blip r:embed="rId22"/>
+                    <a:blip r:embed="rId30"/>
                     <a:stretch>
                       <a:fillRect/>
                     </a:stretch>
@@ -2446,7 +2898,7 @@
                     </pic:cNvPicPr>
                   </pic:nvPicPr>
                   <pic:blipFill>
-                    <a:blip r:embed="rId18">
+                    <a:blip r:embed="rId26">
                       <a:extLst>
                         <a:ext uri="{28A0092B-C50C-407E-A947-70E740481C1C}">
                           <a14:useLocalDpi xmlns:a14="http://schemas.microsoft.com/office/drawing/2010/main" val="0"/>
@@ -2516,7 +2968,7 @@
                     <pic:cNvPicPr/>
                   </pic:nvPicPr>
                   <pic:blipFill>
-                    <a:blip r:embed="rId23"/>
+                    <a:blip r:embed="rId31"/>
                     <a:stretch>
                       <a:fillRect/>
                     </a:stretch>
@@ -2542,7 +2994,7 @@
       <w:r>
         <w:t xml:space="preserve">Vérifier sur la page web du nexus se connecté à l’url </w:t>
       </w:r>
-      <w:hyperlink r:id="rId24" w:history="1">
+      <w:hyperlink r:id="rId32" w:history="1">
         <w:r>
           <w:rPr>
             <w:rStyle w:val="Lienhypertexte"/>
@@ -2575,7 +3027,7 @@
                     <pic:cNvPicPr/>
                   </pic:nvPicPr>
                   <pic:blipFill>
-                    <a:blip r:embed="rId25"/>
+                    <a:blip r:embed="rId33"/>
                     <a:stretch>
                       <a:fillRect/>
                     </a:stretch>
@@ -2685,7 +3137,7 @@
       <w:r>
         <w:t xml:space="preserve">Saisir dans un nouvelle onglet </w:t>
       </w:r>
-      <w:hyperlink r:id="rId26" w:history="1">
+      <w:hyperlink r:id="rId34" w:history="1">
         <w:r>
           <w:rPr>
             <w:rStyle w:val="Lienhypertexte"/>
@@ -2770,7 +3222,7 @@
       <w:r>
         <w:t xml:space="preserve">/ en fin d’url serveur </w:t>
       </w:r>
-      <w:hyperlink r:id="rId27" w:history="1">
+      <w:hyperlink r:id="rId35" w:history="1">
         <w:r>
           <w:rPr>
             <w:rStyle w:val="Lienhypertexte"/>
@@ -2831,7 +3283,7 @@
                     <pic:cNvPicPr/>
                   </pic:nvPicPr>
                   <pic:blipFill>
-                    <a:blip r:embed="rId28"/>
+                    <a:blip r:embed="rId36"/>
                     <a:stretch>
                       <a:fillRect/>
                     </a:stretch>
@@ -2878,13 +3330,17 @@
         <w:t xml:space="preserve"> en 192.168.1.202</w:t>
       </w:r>
       <w:r>
-        <w:t xml:space="preserve"> mais on voit les </w:t>
-      </w:r>
-      <w:proofErr w:type="spellStart"/>
-      <w:r>
-        <w:t>tentive</w:t>
-      </w:r>
-      <w:proofErr w:type="spellEnd"/>
+        <w:t xml:space="preserve"> mais on voit les ten</w:t>
+      </w:r>
+      <w:r>
+        <w:t>ta</w:t>
+      </w:r>
+      <w:r>
+        <w:t>tive</w:t>
+      </w:r>
+      <w:r>
+        <w:t>s</w:t>
+      </w:r>
       <w:r>
         <w:t xml:space="preserve"> de connexion</w:t>
       </w:r>
@@ -2905,7 +3361,7 @@
                     <pic:cNvPicPr/>
                   </pic:nvPicPr>
                   <pic:blipFill>
-                    <a:blip r:embed="rId29"/>
+                    <a:blip r:embed="rId37"/>
                     <a:stretch>
                       <a:fillRect/>
                     </a:stretch>
@@ -4614,7 +5070,7 @@
 </file>
 
 <file path=customXml/itemProps1.xml><?xml version="1.0" encoding="utf-8"?>
-<ds:datastoreItem xmlns:ds="http://schemas.openxmlformats.org/officeDocument/2006/customXml" ds:itemID="{806BB9CB-9311-4BDF-910E-0ABCB2439184}">
+<ds:datastoreItem xmlns:ds="http://schemas.openxmlformats.org/officeDocument/2006/customXml" ds:itemID="{DDC15BB0-79B6-46C5-B239-F6DF0ACD71B8}">
   <ds:schemaRefs>
     <ds:schemaRef ds:uri="http://schemas.openxmlformats.org/officeDocument/2006/bibliography"/>
   </ds:schemaRefs>

</xml_diff>